<commit_message>
Comments and explanatory note edited
</commit_message>
<xml_diff>
--- a/Team_Project/Plan organiser explanatory note.docx
+++ b/Team_Project/Plan organiser explanatory note.docx
@@ -1,6 +1,6 @@
 
 <file path=word/document.xml><?xml version="1.0" encoding="utf-8"?>
-<w:document xmlns:wpc="http://schemas.microsoft.com/office/word/2010/wordprocessingCanvas" xmlns:mc="http://schemas.openxmlformats.org/markup-compatibility/2006" xmlns:o="urn:schemas-microsoft-com:office:office" xmlns:r="http://schemas.openxmlformats.org/officeDocument/2006/relationships" xmlns:m="http://schemas.openxmlformats.org/officeDocument/2006/math" xmlns:v="urn:schemas-microsoft-com:vml" xmlns:wp14="http://schemas.microsoft.com/office/word/2010/wordprocessingDrawing" xmlns:wp="http://schemas.openxmlformats.org/drawingml/2006/wordprocessingDrawing" xmlns:w10="urn:schemas-microsoft-com:office:word" xmlns:w="http://schemas.openxmlformats.org/wordprocessingml/2006/main" xmlns:w14="http://schemas.microsoft.com/office/word/2010/wordml" xmlns:w15="http://schemas.microsoft.com/office/word/2012/wordml" xmlns:wpg="http://schemas.microsoft.com/office/word/2010/wordprocessingGroup" xmlns:wpi="http://schemas.microsoft.com/office/word/2010/wordprocessingInk" xmlns:wne="http://schemas.microsoft.com/office/word/2006/wordml" xmlns:wps="http://schemas.microsoft.com/office/word/2010/wordprocessingShape" mc:Ignorable="w14 w15 wp14">
+<w:document xmlns:wpc="http://schemas.microsoft.com/office/word/2010/wordprocessingCanvas" xmlns:cx="http://schemas.microsoft.com/office/drawing/2014/chartex" xmlns:cx1="http://schemas.microsoft.com/office/drawing/2015/9/8/chartex" xmlns:cx2="http://schemas.microsoft.com/office/drawing/2015/10/21/chartex" xmlns:mc="http://schemas.openxmlformats.org/markup-compatibility/2006" xmlns:o="urn:schemas-microsoft-com:office:office" xmlns:r="http://schemas.openxmlformats.org/officeDocument/2006/relationships" xmlns:m="http://schemas.openxmlformats.org/officeDocument/2006/math" xmlns:v="urn:schemas-microsoft-com:vml" xmlns:wp14="http://schemas.microsoft.com/office/word/2010/wordprocessingDrawing" xmlns:wp="http://schemas.openxmlformats.org/drawingml/2006/wordprocessingDrawing" xmlns:w10="urn:schemas-microsoft-com:office:word" xmlns:w="http://schemas.openxmlformats.org/wordprocessingml/2006/main" xmlns:w14="http://schemas.microsoft.com/office/word/2010/wordml" xmlns:w15="http://schemas.microsoft.com/office/word/2012/wordml" xmlns:w16se="http://schemas.microsoft.com/office/word/2015/wordml/symex" xmlns:wpg="http://schemas.microsoft.com/office/word/2010/wordprocessingGroup" xmlns:wpi="http://schemas.microsoft.com/office/word/2010/wordprocessingInk" xmlns:wne="http://schemas.microsoft.com/office/word/2006/wordml" xmlns:wps="http://schemas.microsoft.com/office/word/2010/wordprocessingShape" mc:Ignorable="w14 w15 w16se wp14">
   <w:body>
     <w:p>
       <w:pPr>
@@ -14,8 +14,6 @@
           <w:lang w:eastAsia="ru-RU"/>
         </w:rPr>
       </w:pPr>
-      <w:bookmarkStart w:id="0" w:name="_GoBack"/>
-      <w:bookmarkEnd w:id="0"/>
       <w:r>
         <w:rPr>
           <w:rFonts w:ascii="Times New Roman" w:eastAsia="Times New Roman" w:hAnsi="Times New Roman" w:cs="Times New Roman"/>
@@ -1604,7 +1602,7 @@
           <w:rFonts w:ascii="Times New Roman" w:hAnsi="Times New Roman" w:cs="Times New Roman"/>
           <w:sz w:val="28"/>
         </w:rPr>
-        <w:t>Team_Project</w:t>
+        <w:t>Plan_Organiser</w:t>
       </w:r>
       <w:r>
         <w:rPr>
@@ -2069,7 +2067,7 @@
       </w:pPr>
       <w:r>
         <w:pict>
-          <v:shape id="_x0000_i1025" type="#_x0000_t75" style="width:468pt;height:249.5pt">
+          <v:shape id="_x0000_i1026" type="#_x0000_t75" style="width:468pt;height:249pt">
             <v:imagedata r:id="rId9" o:title="Team_Project_ClassDiagram"/>
           </v:shape>
         </w:pict>
@@ -2595,10 +2593,10 @@
       <w:pPr>
         <w:pStyle w:val="1"/>
       </w:pPr>
-      <w:bookmarkStart w:id="1" w:name="_530ED189_Topic"/>
-      <w:bookmarkStart w:id="2" w:name="_D8D34B70_Topic"/>
+      <w:bookmarkStart w:id="0" w:name="_530ED189_Topic"/>
+      <w:bookmarkStart w:id="1" w:name="_D8D34B70_Topic"/>
+      <w:bookmarkEnd w:id="0"/>
       <w:bookmarkEnd w:id="1"/>
-      <w:bookmarkEnd w:id="2"/>
       <w:r>
         <w:t xml:space="preserve">MainWindow - </w:t>
       </w:r>
@@ -3152,7 +3150,19 @@
           </w:tcPr>
           <w:p>
             <w:r>
-              <w:t>Queries the DataBase, gets the uncompleted user's tasks and adds them to the plans listbox</w:t>
+              <w:t>Queries the DataBase, gets</w:t>
+            </w:r>
+            <w:r>
+              <w:t xml:space="preserve"> user’s</w:t>
+            </w:r>
+            <w:r>
+              <w:t xml:space="preserve"> tasks</w:t>
+            </w:r>
+            <w:r>
+              <w:t xml:space="preserve"> with a particular status</w:t>
+            </w:r>
+            <w:r>
+              <w:t xml:space="preserve"> and adds them to the plans listbox</w:t>
             </w:r>
           </w:p>
         </w:tc>
@@ -4035,20 +4045,21 @@
       <w:pPr>
         <w:pStyle w:val="1"/>
       </w:pPr>
-      <w:bookmarkStart w:id="3" w:name="_5E04A702_Topic"/>
-      <w:bookmarkStart w:id="4" w:name="_DCD3A919_Topic"/>
-      <w:bookmarkStart w:id="5" w:name="_9D24B964_Topic"/>
-      <w:bookmarkStart w:id="6" w:name="_8321E5A8_Topic"/>
-      <w:bookmarkStart w:id="7" w:name="_7651FB8D_Topic"/>
-      <w:bookmarkStart w:id="8" w:name="_F0E1DA2D_Topic"/>
-      <w:bookmarkStart w:id="9" w:name="_EEC54ED9_Topic"/>
-      <w:bookmarkStart w:id="10" w:name="_A7644166_Topic"/>
-      <w:bookmarkStart w:id="11" w:name="_34E92DD5_Topic"/>
-      <w:bookmarkStart w:id="12" w:name="_2ECA0E54_Topic"/>
-      <w:bookmarkStart w:id="13" w:name="_8CE53FB0_Topic"/>
-      <w:bookmarkStart w:id="14" w:name="_D12919AA_Topic"/>
-      <w:bookmarkStart w:id="15" w:name="_8A9D6F2B_Topic"/>
-      <w:bookmarkStart w:id="16" w:name="_6646D4F6_Topic"/>
+      <w:bookmarkStart w:id="2" w:name="_5E04A702_Topic"/>
+      <w:bookmarkStart w:id="3" w:name="_DCD3A919_Topic"/>
+      <w:bookmarkStart w:id="4" w:name="_9D24B964_Topic"/>
+      <w:bookmarkStart w:id="5" w:name="_8321E5A8_Topic"/>
+      <w:bookmarkStart w:id="6" w:name="_7651FB8D_Topic"/>
+      <w:bookmarkStart w:id="7" w:name="_F0E1DA2D_Topic"/>
+      <w:bookmarkStart w:id="8" w:name="_EEC54ED9_Topic"/>
+      <w:bookmarkStart w:id="9" w:name="_A7644166_Topic"/>
+      <w:bookmarkStart w:id="10" w:name="_34E92DD5_Topic"/>
+      <w:bookmarkStart w:id="11" w:name="_2ECA0E54_Topic"/>
+      <w:bookmarkStart w:id="12" w:name="_8CE53FB0_Topic"/>
+      <w:bookmarkStart w:id="13" w:name="_D12919AA_Topic"/>
+      <w:bookmarkStart w:id="14" w:name="_8A9D6F2B_Topic"/>
+      <w:bookmarkStart w:id="15" w:name="_6646D4F6_Topic"/>
+      <w:bookmarkEnd w:id="2"/>
       <w:bookmarkEnd w:id="3"/>
       <w:bookmarkEnd w:id="4"/>
       <w:bookmarkEnd w:id="5"/>
@@ -4062,7 +4073,6 @@
       <w:bookmarkEnd w:id="13"/>
       <w:bookmarkEnd w:id="14"/>
       <w:bookmarkEnd w:id="15"/>
-      <w:bookmarkEnd w:id="16"/>
       <w:r>
         <w:lastRenderedPageBreak/>
         <w:t xml:space="preserve">PlanDescription - </w:t>
@@ -4633,16 +4643,16 @@
       <w:pPr>
         <w:pStyle w:val="1"/>
       </w:pPr>
-      <w:bookmarkStart w:id="17" w:name="_21C54BAF_Topic"/>
-      <w:bookmarkStart w:id="18" w:name="_663E2AAE_Topic_SeeAlso"/>
-      <w:bookmarkStart w:id="19" w:name="_FE558EAB_Topic"/>
-      <w:bookmarkStart w:id="20" w:name="_3F2C8763_Topic"/>
-      <w:bookmarkStart w:id="21" w:name="_D6336D1C_Topic"/>
+      <w:bookmarkStart w:id="16" w:name="_21C54BAF_Topic"/>
+      <w:bookmarkStart w:id="17" w:name="_663E2AAE_Topic_SeeAlso"/>
+      <w:bookmarkStart w:id="18" w:name="_FE558EAB_Topic"/>
+      <w:bookmarkStart w:id="19" w:name="_3F2C8763_Topic"/>
+      <w:bookmarkStart w:id="20" w:name="_D6336D1C_Topic"/>
+      <w:bookmarkEnd w:id="16"/>
       <w:bookmarkEnd w:id="17"/>
       <w:bookmarkEnd w:id="18"/>
       <w:bookmarkEnd w:id="19"/>
       <w:bookmarkEnd w:id="20"/>
-      <w:bookmarkEnd w:id="21"/>
       <w:r>
         <w:t xml:space="preserve">PlansWindow - </w:t>
       </w:r>
@@ -5602,7 +5612,10 @@
           </w:tcPr>
           <w:p>
             <w:r>
-              <w:t>Allows the user to edit the selected plan after pressing the "Edit" button,</w:t>
+              <w:t>Allows the user to edit the selected plan a</w:t>
+            </w:r>
+            <w:r>
+              <w:t>fter pressing the "Edit" button</w:t>
             </w:r>
           </w:p>
         </w:tc>
@@ -6257,7 +6270,16 @@
                 <w:rFonts w:cs="Consolas"/>
                 <w:highlight w:val="white"/>
               </w:rPr>
-              <w:t>Instance of the PlnaDescription class</w:t>
+              <w:t>Instance of the Plan</w:t>
+            </w:r>
+            <w:bookmarkStart w:id="21" w:name="_GoBack"/>
+            <w:bookmarkEnd w:id="21"/>
+            <w:r>
+              <w:rPr>
+                <w:rFonts w:cs="Consolas"/>
+                <w:highlight w:val="white"/>
+              </w:rPr>
+              <w:t>Description class</w:t>
             </w:r>
           </w:p>
         </w:tc>
@@ -7464,7 +7486,7 @@
 </file>
 
 <file path=word/endnotes.xml><?xml version="1.0" encoding="utf-8"?>
-<w:endnotes xmlns:wpc="http://schemas.microsoft.com/office/word/2010/wordprocessingCanvas" xmlns:mc="http://schemas.openxmlformats.org/markup-compatibility/2006" xmlns:o="urn:schemas-microsoft-com:office:office" xmlns:r="http://schemas.openxmlformats.org/officeDocument/2006/relationships" xmlns:m="http://schemas.openxmlformats.org/officeDocument/2006/math" xmlns:v="urn:schemas-microsoft-com:vml" xmlns:wp14="http://schemas.microsoft.com/office/word/2010/wordprocessingDrawing" xmlns:wp="http://schemas.openxmlformats.org/drawingml/2006/wordprocessingDrawing" xmlns:w10="urn:schemas-microsoft-com:office:word" xmlns:w="http://schemas.openxmlformats.org/wordprocessingml/2006/main" xmlns:w14="http://schemas.microsoft.com/office/word/2010/wordml" xmlns:w15="http://schemas.microsoft.com/office/word/2012/wordml" xmlns:wpg="http://schemas.microsoft.com/office/word/2010/wordprocessingGroup" xmlns:wpi="http://schemas.microsoft.com/office/word/2010/wordprocessingInk" xmlns:wne="http://schemas.microsoft.com/office/word/2006/wordml" xmlns:wps="http://schemas.microsoft.com/office/word/2010/wordprocessingShape" mc:Ignorable="w14 w15 wp14">
+<w:endnotes xmlns:wpc="http://schemas.microsoft.com/office/word/2010/wordprocessingCanvas" xmlns:cx="http://schemas.microsoft.com/office/drawing/2014/chartex" xmlns:cx1="http://schemas.microsoft.com/office/drawing/2015/9/8/chartex" xmlns:cx2="http://schemas.microsoft.com/office/drawing/2015/10/21/chartex" xmlns:mc="http://schemas.openxmlformats.org/markup-compatibility/2006" xmlns:o="urn:schemas-microsoft-com:office:office" xmlns:r="http://schemas.openxmlformats.org/officeDocument/2006/relationships" xmlns:m="http://schemas.openxmlformats.org/officeDocument/2006/math" xmlns:v="urn:schemas-microsoft-com:vml" xmlns:wp14="http://schemas.microsoft.com/office/word/2010/wordprocessingDrawing" xmlns:wp="http://schemas.openxmlformats.org/drawingml/2006/wordprocessingDrawing" xmlns:w10="urn:schemas-microsoft-com:office:word" xmlns:w="http://schemas.openxmlformats.org/wordprocessingml/2006/main" xmlns:w14="http://schemas.microsoft.com/office/word/2010/wordml" xmlns:w15="http://schemas.microsoft.com/office/word/2012/wordml" xmlns:w16se="http://schemas.microsoft.com/office/word/2015/wordml/symex" xmlns:wpg="http://schemas.microsoft.com/office/word/2010/wordprocessingGroup" xmlns:wpi="http://schemas.microsoft.com/office/word/2010/wordprocessingInk" xmlns:wne="http://schemas.microsoft.com/office/word/2006/wordml" xmlns:wps="http://schemas.microsoft.com/office/word/2010/wordprocessingShape" mc:Ignorable="w14 w15 w16se wp14">
   <w:endnote w:type="separator" w:id="-1">
     <w:p>
       <w:pPr>
@@ -7489,7 +7511,7 @@
 </file>
 
 <file path=word/footer1.xml><?xml version="1.0" encoding="utf-8"?>
-<w:ftr xmlns:wpc="http://schemas.microsoft.com/office/word/2010/wordprocessingCanvas" xmlns:mc="http://schemas.openxmlformats.org/markup-compatibility/2006" xmlns:o="urn:schemas-microsoft-com:office:office" xmlns:r="http://schemas.openxmlformats.org/officeDocument/2006/relationships" xmlns:m="http://schemas.openxmlformats.org/officeDocument/2006/math" xmlns:v="urn:schemas-microsoft-com:vml" xmlns:wp14="http://schemas.microsoft.com/office/word/2010/wordprocessingDrawing" xmlns:wp="http://schemas.openxmlformats.org/drawingml/2006/wordprocessingDrawing" xmlns:w10="urn:schemas-microsoft-com:office:word" xmlns:w="http://schemas.openxmlformats.org/wordprocessingml/2006/main" xmlns:w14="http://schemas.microsoft.com/office/word/2010/wordml" xmlns:w15="http://schemas.microsoft.com/office/word/2012/wordml" xmlns:wpg="http://schemas.microsoft.com/office/word/2010/wordprocessingGroup" xmlns:wpi="http://schemas.microsoft.com/office/word/2010/wordprocessingInk" xmlns:wne="http://schemas.microsoft.com/office/word/2006/wordml" xmlns:wps="http://schemas.microsoft.com/office/word/2010/wordprocessingShape" mc:Ignorable="w14 w15 wp14">
+<w:ftr xmlns:wpc="http://schemas.microsoft.com/office/word/2010/wordprocessingCanvas" xmlns:cx="http://schemas.microsoft.com/office/drawing/2014/chartex" xmlns:cx1="http://schemas.microsoft.com/office/drawing/2015/9/8/chartex" xmlns:cx2="http://schemas.microsoft.com/office/drawing/2015/10/21/chartex" xmlns:mc="http://schemas.openxmlformats.org/markup-compatibility/2006" xmlns:o="urn:schemas-microsoft-com:office:office" xmlns:r="http://schemas.openxmlformats.org/officeDocument/2006/relationships" xmlns:m="http://schemas.openxmlformats.org/officeDocument/2006/math" xmlns:v="urn:schemas-microsoft-com:vml" xmlns:wp14="http://schemas.microsoft.com/office/word/2010/wordprocessingDrawing" xmlns:wp="http://schemas.openxmlformats.org/drawingml/2006/wordprocessingDrawing" xmlns:w10="urn:schemas-microsoft-com:office:word" xmlns:w="http://schemas.openxmlformats.org/wordprocessingml/2006/main" xmlns:w14="http://schemas.microsoft.com/office/word/2010/wordml" xmlns:w15="http://schemas.microsoft.com/office/word/2012/wordml" xmlns:w16se="http://schemas.microsoft.com/office/word/2015/wordml/symex" xmlns:wpg="http://schemas.microsoft.com/office/word/2010/wordprocessingGroup" xmlns:wpi="http://schemas.microsoft.com/office/word/2010/wordprocessingInk" xmlns:wne="http://schemas.microsoft.com/office/word/2006/wordml" xmlns:wps="http://schemas.microsoft.com/office/word/2010/wordprocessingShape" mc:Ignorable="w14 w15 w16se wp14">
   <w:p>
     <w:pPr>
       <w:pStyle w:val="aa"/>
@@ -7508,7 +7530,7 @@
       <w:rPr>
         <w:noProof/>
       </w:rPr>
-      <w:t>1</w:t>
+      <w:t>8</w:t>
     </w:r>
     <w:r>
       <w:fldChar w:fldCharType="end"/>
@@ -7518,7 +7540,7 @@
 </file>
 
 <file path=word/footnotes.xml><?xml version="1.0" encoding="utf-8"?>
-<w:footnotes xmlns:wpc="http://schemas.microsoft.com/office/word/2010/wordprocessingCanvas" xmlns:mc="http://schemas.openxmlformats.org/markup-compatibility/2006" xmlns:o="urn:schemas-microsoft-com:office:office" xmlns:r="http://schemas.openxmlformats.org/officeDocument/2006/relationships" xmlns:m="http://schemas.openxmlformats.org/officeDocument/2006/math" xmlns:v="urn:schemas-microsoft-com:vml" xmlns:wp14="http://schemas.microsoft.com/office/word/2010/wordprocessingDrawing" xmlns:wp="http://schemas.openxmlformats.org/drawingml/2006/wordprocessingDrawing" xmlns:w10="urn:schemas-microsoft-com:office:word" xmlns:w="http://schemas.openxmlformats.org/wordprocessingml/2006/main" xmlns:w14="http://schemas.microsoft.com/office/word/2010/wordml" xmlns:w15="http://schemas.microsoft.com/office/word/2012/wordml" xmlns:wpg="http://schemas.microsoft.com/office/word/2010/wordprocessingGroup" xmlns:wpi="http://schemas.microsoft.com/office/word/2010/wordprocessingInk" xmlns:wne="http://schemas.microsoft.com/office/word/2006/wordml" xmlns:wps="http://schemas.microsoft.com/office/word/2010/wordprocessingShape" mc:Ignorable="w14 w15 wp14">
+<w:footnotes xmlns:wpc="http://schemas.microsoft.com/office/word/2010/wordprocessingCanvas" xmlns:cx="http://schemas.microsoft.com/office/drawing/2014/chartex" xmlns:cx1="http://schemas.microsoft.com/office/drawing/2015/9/8/chartex" xmlns:cx2="http://schemas.microsoft.com/office/drawing/2015/10/21/chartex" xmlns:mc="http://schemas.openxmlformats.org/markup-compatibility/2006" xmlns:o="urn:schemas-microsoft-com:office:office" xmlns:r="http://schemas.openxmlformats.org/officeDocument/2006/relationships" xmlns:m="http://schemas.openxmlformats.org/officeDocument/2006/math" xmlns:v="urn:schemas-microsoft-com:vml" xmlns:wp14="http://schemas.microsoft.com/office/word/2010/wordprocessingDrawing" xmlns:wp="http://schemas.openxmlformats.org/drawingml/2006/wordprocessingDrawing" xmlns:w10="urn:schemas-microsoft-com:office:word" xmlns:w="http://schemas.openxmlformats.org/wordprocessingml/2006/main" xmlns:w14="http://schemas.microsoft.com/office/word/2010/wordml" xmlns:w15="http://schemas.microsoft.com/office/word/2012/wordml" xmlns:w16se="http://schemas.microsoft.com/office/word/2015/wordml/symex" xmlns:wpg="http://schemas.microsoft.com/office/word/2010/wordprocessingGroup" xmlns:wpi="http://schemas.microsoft.com/office/word/2010/wordprocessingInk" xmlns:wne="http://schemas.microsoft.com/office/word/2006/wordml" xmlns:wps="http://schemas.microsoft.com/office/word/2010/wordprocessingShape" mc:Ignorable="w14 w15 w16se wp14">
   <w:footnote w:type="separator" w:id="-1">
     <w:p>
       <w:pPr>
@@ -7543,7 +7565,7 @@
 </file>
 
 <file path=word/numbering.xml><?xml version="1.0" encoding="utf-8"?>
-<w:numbering xmlns:wpc="http://schemas.microsoft.com/office/word/2010/wordprocessingCanvas" xmlns:mc="http://schemas.openxmlformats.org/markup-compatibility/2006" xmlns:o="urn:schemas-microsoft-com:office:office" xmlns:r="http://schemas.openxmlformats.org/officeDocument/2006/relationships" xmlns:m="http://schemas.openxmlformats.org/officeDocument/2006/math" xmlns:v="urn:schemas-microsoft-com:vml" xmlns:wp14="http://schemas.microsoft.com/office/word/2010/wordprocessingDrawing" xmlns:wp="http://schemas.openxmlformats.org/drawingml/2006/wordprocessingDrawing" xmlns:w10="urn:schemas-microsoft-com:office:word" xmlns:w="http://schemas.openxmlformats.org/wordprocessingml/2006/main" xmlns:w14="http://schemas.microsoft.com/office/word/2010/wordml" xmlns:w15="http://schemas.microsoft.com/office/word/2012/wordml" xmlns:wpg="http://schemas.microsoft.com/office/word/2010/wordprocessingGroup" xmlns:wpi="http://schemas.microsoft.com/office/word/2010/wordprocessingInk" xmlns:wne="http://schemas.microsoft.com/office/word/2006/wordml" xmlns:wps="http://schemas.microsoft.com/office/word/2010/wordprocessingShape" mc:Ignorable="w14 w15 wp14">
+<w:numbering xmlns:wpc="http://schemas.microsoft.com/office/word/2010/wordprocessingCanvas" xmlns:cx="http://schemas.microsoft.com/office/drawing/2014/chartex" xmlns:cx1="http://schemas.microsoft.com/office/drawing/2015/9/8/chartex" xmlns:cx2="http://schemas.microsoft.com/office/drawing/2015/10/21/chartex" xmlns:mc="http://schemas.openxmlformats.org/markup-compatibility/2006" xmlns:o="urn:schemas-microsoft-com:office:office" xmlns:r="http://schemas.openxmlformats.org/officeDocument/2006/relationships" xmlns:m="http://schemas.openxmlformats.org/officeDocument/2006/math" xmlns:v="urn:schemas-microsoft-com:vml" xmlns:wp14="http://schemas.microsoft.com/office/word/2010/wordprocessingDrawing" xmlns:wp="http://schemas.openxmlformats.org/drawingml/2006/wordprocessingDrawing" xmlns:w10="urn:schemas-microsoft-com:office:word" xmlns:w="http://schemas.openxmlformats.org/wordprocessingml/2006/main" xmlns:w14="http://schemas.microsoft.com/office/word/2010/wordml" xmlns:w15="http://schemas.microsoft.com/office/word/2012/wordml" xmlns:w16se="http://schemas.microsoft.com/office/word/2015/wordml/symex" xmlns:wpg="http://schemas.microsoft.com/office/word/2010/wordprocessingGroup" xmlns:wpi="http://schemas.microsoft.com/office/word/2010/wordprocessingInk" xmlns:wne="http://schemas.microsoft.com/office/word/2006/wordml" xmlns:wps="http://schemas.microsoft.com/office/word/2010/wordprocessingShape" mc:Ignorable="w14 w15 w16se wp14">
   <w:numPicBullet w:numPicBulletId="0">
     <w:pict>
       <v:shapetype id="_x0000_t75" coordsize="21600,21600" o:spt="75" o:preferrelative="t" path="m@4@5l@4@11@9@11@9@5xe" filled="f" stroked="f">
@@ -7565,7 +7587,7 @@
         <v:path o:extrusionok="f" gradientshapeok="t" o:connecttype="rect"/>
         <o:lock v:ext="edit" aspectratio="t"/>
       </v:shapetype>
-      <v:shape id="_x0000_i1027" type="#_x0000_t75" alt="Название: Защищённый метод" style="width:12.55pt;height:11.7pt;visibility:visible" o:gfxdata="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" o:bullet="t">
+      <v:shape id="_x0000_i1029" type="#_x0000_t75" alt="Название: Защищённый метод" style="width:12.75pt;height:12pt;visibility:visible" o:gfxdata="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" o:bullet="t">
         <v:imagedata r:id="rId1" o:title="" cropright="-1049f"/>
       </v:shape>
     </w:pict>
@@ -7908,7 +7930,7 @@
 </file>
 
 <file path=word/styles.xml><?xml version="1.0" encoding="utf-8"?>
-<w:styles xmlns:mc="http://schemas.openxmlformats.org/markup-compatibility/2006" xmlns:r="http://schemas.openxmlformats.org/officeDocument/2006/relationships" xmlns:w="http://schemas.openxmlformats.org/wordprocessingml/2006/main" xmlns:w14="http://schemas.microsoft.com/office/word/2010/wordml" xmlns:w15="http://schemas.microsoft.com/office/word/2012/wordml" mc:Ignorable="w14 w15">
+<w:styles xmlns:mc="http://schemas.openxmlformats.org/markup-compatibility/2006" xmlns:r="http://schemas.openxmlformats.org/officeDocument/2006/relationships" xmlns:w="http://schemas.openxmlformats.org/wordprocessingml/2006/main" xmlns:w14="http://schemas.microsoft.com/office/word/2010/wordml" xmlns:w15="http://schemas.microsoft.com/office/word/2012/wordml" xmlns:w16se="http://schemas.microsoft.com/office/word/2015/wordml/symex" mc:Ignorable="w14 w15 w16se">
   <w:docDefaults>
     <w:rPrDefault>
       <w:rPr>
@@ -7924,7 +7946,7 @@
       </w:pPr>
     </w:pPrDefault>
   </w:docDefaults>
-  <w:latentStyles w:defLockedState="0" w:defUIPriority="99" w:defSemiHidden="0" w:defUnhideWhenUsed="0" w:defQFormat="0" w:count="371">
+  <w:latentStyles w:defLockedState="0" w:defUIPriority="99" w:defSemiHidden="0" w:defUnhideWhenUsed="0" w:defQFormat="0" w:count="372">
     <w:lsdException w:name="Normal" w:uiPriority="0" w:qFormat="1"/>
     <w:lsdException w:name="heading 1" w:uiPriority="9" w:qFormat="1"/>
     <w:lsdException w:name="heading 2" w:semiHidden="1" w:uiPriority="9" w:unhideWhenUsed="1" w:qFormat="1"/>
@@ -8030,7 +8052,6 @@
     <w:lsdException w:name="HTML Sample" w:semiHidden="1" w:unhideWhenUsed="1"/>
     <w:lsdException w:name="HTML Typewriter" w:semiHidden="1" w:unhideWhenUsed="1"/>
     <w:lsdException w:name="HTML Variable" w:semiHidden="1" w:unhideWhenUsed="1"/>
-    <w:lsdException w:name="Normal Table" w:semiHidden="1" w:unhideWhenUsed="1"/>
     <w:lsdException w:name="annotation subject" w:semiHidden="1" w:unhideWhenUsed="1"/>
     <w:lsdException w:name="No List" w:semiHidden="1" w:unhideWhenUsed="1"/>
     <w:lsdException w:name="Outline List 1" w:semiHidden="1" w:unhideWhenUsed="1"/>
@@ -8077,10 +8098,8 @@
     <w:lsdException w:name="Table Subtle 2" w:semiHidden="1" w:unhideWhenUsed="1"/>
     <w:lsdException w:name="Table Web 1" w:semiHidden="1" w:unhideWhenUsed="1"/>
     <w:lsdException w:name="Table Web 2" w:semiHidden="1" w:unhideWhenUsed="1"/>
-    <w:lsdException w:name="Table Web 3" w:semiHidden="1" w:unhideWhenUsed="1"/>
     <w:lsdException w:name="Balloon Text" w:semiHidden="1" w:unhideWhenUsed="1"/>
     <w:lsdException w:name="Table Grid" w:uiPriority="39"/>
-    <w:lsdException w:name="Table Theme" w:semiHidden="1" w:unhideWhenUsed="1"/>
     <w:lsdException w:name="Placeholder Text" w:semiHidden="1"/>
     <w:lsdException w:name="No Spacing" w:uiPriority="1" w:qFormat="1"/>
     <w:lsdException w:name="Light Shading" w:uiPriority="60"/>
@@ -8296,6 +8315,7 @@
     <w:lsdException w:name="List Table 5 Dark Accent 6" w:uiPriority="50"/>
     <w:lsdException w:name="List Table 6 Colorful Accent 6" w:uiPriority="51"/>
     <w:lsdException w:name="List Table 7 Colorful Accent 6" w:uiPriority="52"/>
+    <w:lsdException w:name="Mention" w:semiHidden="1" w:unhideWhenUsed="1"/>
   </w:latentStyles>
   <w:style w:type="paragraph" w:default="1" w:styleId="a">
     <w:name w:val="Normal"/>
@@ -9371,7 +9391,7 @@
 </file>
 
 <file path=customXml/itemProps1.xml><?xml version="1.0" encoding="utf-8"?>
-<ds:datastoreItem xmlns:ds="http://schemas.openxmlformats.org/officeDocument/2006/customXml" ds:itemID="{62F62E43-43A4-4351-92DC-E7E200A098EB}">
+<ds:datastoreItem xmlns:ds="http://schemas.openxmlformats.org/officeDocument/2006/customXml" ds:itemID="{1AD6F477-FA68-44B6-9983-E29483B9988F}">
   <ds:schemaRefs>
     <ds:schemaRef ds:uri="http://schemas.openxmlformats.org/officeDocument/2006/bibliography"/>
   </ds:schemaRefs>

</xml_diff>